<commit_message>
document en betere dummy
</commit_message>
<xml_diff>
--- a/O2GOFrontEnd/Documenten/AAD_HybridTechnischDocument_ThijmenHogenkamp_StefanVerkuijlen.docx
+++ b/O2GOFrontEnd/Documenten/AAD_HybridTechnischDocument_ThijmenHogenkamp_StefanVerkuijlen.docx
@@ -986,443 +986,6 @@
     </w:p>
     <w:p>
       <w:pPr>
-        <w:pStyle w:val="Geenafstand"/>
-        <w:rPr>
-          <w:lang w:val="nl-NL"/>
-        </w:rPr>
-      </w:pPr>
-      <w:r>
-        <w:rPr>
-          <w:lang w:val="nl-NL"/>
-        </w:rPr>
-        <w:lastRenderedPageBreak/>
-        <w:t>document zijn Thijmen Hogenkamp en Stefan Verkuijlen.</w:t>
-      </w:r>
-      <w:r>
-        <w:rPr>
-          <w:lang w:val="nl-NL"/>
-        </w:rPr>
-        <w:br w:type="page"/>
-      </w:r>
-    </w:p>
-    <w:sdt>
-      <w:sdtPr>
-        <w:rPr>
-          <w:rFonts w:asciiTheme="minorHAnsi" w:eastAsiaTheme="minorHAnsi" w:hAnsiTheme="minorHAnsi" w:cstheme="minorBidi"/>
-          <w:color w:val="auto"/>
-          <w:sz w:val="22"/>
-          <w:szCs w:val="22"/>
-        </w:rPr>
-        <w:id w:val="1214473100"/>
-        <w:docPartObj>
-          <w:docPartGallery w:val="Table of Contents"/>
-          <w:docPartUnique/>
-        </w:docPartObj>
-      </w:sdtPr>
-      <w:sdtEndPr>
-        <w:rPr>
-          <w:b/>
-          <w:bCs/>
-        </w:rPr>
-      </w:sdtEndPr>
-      <w:sdtContent>
-        <w:p>
-          <w:pPr>
-            <w:pStyle w:val="Kopvaninhoudsopgave"/>
-            <w:rPr>
-              <w:rStyle w:val="Kop1Char"/>
-            </w:rPr>
-          </w:pPr>
-          <w:r>
-            <w:rPr>
-              <w:rStyle w:val="Kop1Char"/>
-            </w:rPr>
-            <w:t>Inhoudsopgave</w:t>
-          </w:r>
-        </w:p>
-        <w:p>
-          <w:pPr>
-            <w:pStyle w:val="Inhopg1"/>
-            <w:tabs>
-              <w:tab w:val="right" w:leader="dot" w:pos="9019"/>
-            </w:tabs>
-            <w:rPr>
-              <w:rFonts w:eastAsiaTheme="minorEastAsia"/>
-              <w:noProof/>
-              <w:lang w:val="en-US" w:eastAsia="ja-JP"/>
-            </w:rPr>
-          </w:pPr>
-          <w:r>
-            <w:fldChar w:fldCharType="begin"/>
-          </w:r>
-          <w:r>
-            <w:instrText xml:space="preserve"> TOC \o "1-3" \h \z \u </w:instrText>
-          </w:r>
-          <w:r>
-            <w:fldChar w:fldCharType="separate"/>
-          </w:r>
-          <w:hyperlink w:anchor="_Toc119278050" w:history="1">
-            <w:r>
-              <w:rPr>
-                <w:rStyle w:val="Hyperlink"/>
-                <w:noProof/>
-              </w:rPr>
-              <w:t>Voorwoord</w:t>
-            </w:r>
-            <w:r>
-              <w:rPr>
-                <w:noProof/>
-                <w:webHidden/>
-              </w:rPr>
-              <w:tab/>
-            </w:r>
-            <w:r>
-              <w:rPr>
-                <w:noProof/>
-                <w:webHidden/>
-              </w:rPr>
-              <w:fldChar w:fldCharType="begin"/>
-            </w:r>
-            <w:r>
-              <w:rPr>
-                <w:noProof/>
-                <w:webHidden/>
-              </w:rPr>
-              <w:instrText xml:space="preserve"> PAGEREF _Toc119278050 \h </w:instrText>
-            </w:r>
-            <w:r>
-              <w:rPr>
-                <w:noProof/>
-                <w:webHidden/>
-              </w:rPr>
-            </w:r>
-            <w:r>
-              <w:rPr>
-                <w:noProof/>
-                <w:webHidden/>
-              </w:rPr>
-              <w:fldChar w:fldCharType="separate"/>
-            </w:r>
-            <w:r>
-              <w:rPr>
-                <w:noProof/>
-                <w:webHidden/>
-              </w:rPr>
-              <w:t>1</w:t>
-            </w:r>
-            <w:r>
-              <w:rPr>
-                <w:noProof/>
-                <w:webHidden/>
-              </w:rPr>
-              <w:fldChar w:fldCharType="end"/>
-            </w:r>
-          </w:hyperlink>
-        </w:p>
-        <w:p>
-          <w:pPr>
-            <w:pStyle w:val="Inhopg1"/>
-            <w:tabs>
-              <w:tab w:val="right" w:leader="dot" w:pos="9019"/>
-            </w:tabs>
-            <w:rPr>
-              <w:rFonts w:eastAsiaTheme="minorEastAsia"/>
-              <w:noProof/>
-              <w:lang w:val="en-US" w:eastAsia="ja-JP"/>
-            </w:rPr>
-          </w:pPr>
-          <w:hyperlink w:anchor="_Toc119278051" w:history="1">
-            <w:r>
-              <w:rPr>
-                <w:rStyle w:val="Hyperlink"/>
-                <w:noProof/>
-              </w:rPr>
-              <w:t>Inleiding</w:t>
-            </w:r>
-            <w:r>
-              <w:rPr>
-                <w:noProof/>
-                <w:webHidden/>
-              </w:rPr>
-              <w:tab/>
-            </w:r>
-            <w:r>
-              <w:rPr>
-                <w:noProof/>
-                <w:webHidden/>
-              </w:rPr>
-              <w:fldChar w:fldCharType="begin"/>
-            </w:r>
-            <w:r>
-              <w:rPr>
-                <w:noProof/>
-                <w:webHidden/>
-              </w:rPr>
-              <w:instrText xml:space="preserve"> PAGEREF _Toc119278051 \h </w:instrText>
-            </w:r>
-            <w:r>
-              <w:rPr>
-                <w:noProof/>
-                <w:webHidden/>
-              </w:rPr>
-            </w:r>
-            <w:r>
-              <w:rPr>
-                <w:noProof/>
-                <w:webHidden/>
-              </w:rPr>
-              <w:fldChar w:fldCharType="separate"/>
-            </w:r>
-            <w:r>
-              <w:rPr>
-                <w:noProof/>
-                <w:webHidden/>
-              </w:rPr>
-              <w:t>3</w:t>
-            </w:r>
-            <w:r>
-              <w:rPr>
-                <w:noProof/>
-                <w:webHidden/>
-              </w:rPr>
-              <w:fldChar w:fldCharType="end"/>
-            </w:r>
-          </w:hyperlink>
-        </w:p>
-        <w:p>
-          <w:pPr>
-            <w:pStyle w:val="Inhopg1"/>
-            <w:tabs>
-              <w:tab w:val="right" w:leader="dot" w:pos="9019"/>
-            </w:tabs>
-            <w:rPr>
-              <w:rFonts w:eastAsiaTheme="minorEastAsia"/>
-              <w:noProof/>
-              <w:lang w:val="en-US" w:eastAsia="ja-JP"/>
-            </w:rPr>
-          </w:pPr>
-          <w:hyperlink w:anchor="_Toc119278052" w:history="1">
-            <w:r>
-              <w:rPr>
-                <w:rStyle w:val="Hyperlink"/>
-                <w:noProof/>
-                <w:lang w:val="en-US"/>
-              </w:rPr>
-              <w:t>Functionele Requirements</w:t>
-            </w:r>
-            <w:r>
-              <w:rPr>
-                <w:noProof/>
-                <w:webHidden/>
-              </w:rPr>
-              <w:tab/>
-            </w:r>
-            <w:r>
-              <w:rPr>
-                <w:noProof/>
-                <w:webHidden/>
-              </w:rPr>
-              <w:fldChar w:fldCharType="begin"/>
-            </w:r>
-            <w:r>
-              <w:rPr>
-                <w:noProof/>
-                <w:webHidden/>
-              </w:rPr>
-              <w:instrText xml:space="preserve"> PAGEREF _Toc119278052 \h </w:instrText>
-            </w:r>
-            <w:r>
-              <w:rPr>
-                <w:noProof/>
-                <w:webHidden/>
-              </w:rPr>
-            </w:r>
-            <w:r>
-              <w:rPr>
-                <w:noProof/>
-                <w:webHidden/>
-              </w:rPr>
-              <w:fldChar w:fldCharType="separate"/>
-            </w:r>
-            <w:r>
-              <w:rPr>
-                <w:noProof/>
-                <w:webHidden/>
-              </w:rPr>
-              <w:t>4</w:t>
-            </w:r>
-            <w:r>
-              <w:rPr>
-                <w:noProof/>
-                <w:webHidden/>
-              </w:rPr>
-              <w:fldChar w:fldCharType="end"/>
-            </w:r>
-          </w:hyperlink>
-        </w:p>
-        <w:p>
-          <w:pPr>
-            <w:pStyle w:val="Inhopg1"/>
-            <w:tabs>
-              <w:tab w:val="right" w:leader="dot" w:pos="9019"/>
-            </w:tabs>
-            <w:rPr>
-              <w:rFonts w:eastAsiaTheme="minorEastAsia"/>
-              <w:noProof/>
-              <w:lang w:val="en-US" w:eastAsia="ja-JP"/>
-            </w:rPr>
-          </w:pPr>
-          <w:hyperlink w:anchor="_Toc119278053" w:history="1">
-            <w:r>
-              <w:rPr>
-                <w:rStyle w:val="Hyperlink"/>
-                <w:noProof/>
-              </w:rPr>
-              <w:t>Use cases</w:t>
-            </w:r>
-            <w:r>
-              <w:rPr>
-                <w:noProof/>
-                <w:webHidden/>
-              </w:rPr>
-              <w:tab/>
-            </w:r>
-            <w:r>
-              <w:rPr>
-                <w:noProof/>
-                <w:webHidden/>
-              </w:rPr>
-              <w:fldChar w:fldCharType="begin"/>
-            </w:r>
-            <w:r>
-              <w:rPr>
-                <w:noProof/>
-                <w:webHidden/>
-              </w:rPr>
-              <w:instrText xml:space="preserve"> PAGEREF _Toc119278053 \h </w:instrText>
-            </w:r>
-            <w:r>
-              <w:rPr>
-                <w:noProof/>
-                <w:webHidden/>
-              </w:rPr>
-            </w:r>
-            <w:r>
-              <w:rPr>
-                <w:noProof/>
-                <w:webHidden/>
-              </w:rPr>
-              <w:fldChar w:fldCharType="separate"/>
-            </w:r>
-            <w:r>
-              <w:rPr>
-                <w:noProof/>
-                <w:webHidden/>
-              </w:rPr>
-              <w:t>5</w:t>
-            </w:r>
-            <w:r>
-              <w:rPr>
-                <w:noProof/>
-                <w:webHidden/>
-              </w:rPr>
-              <w:fldChar w:fldCharType="end"/>
-            </w:r>
-          </w:hyperlink>
-        </w:p>
-        <w:p>
-          <w:pPr>
-            <w:pStyle w:val="Inhopg1"/>
-            <w:tabs>
-              <w:tab w:val="right" w:leader="dot" w:pos="9019"/>
-            </w:tabs>
-            <w:rPr>
-              <w:rFonts w:eastAsiaTheme="minorEastAsia"/>
-              <w:noProof/>
-              <w:lang w:val="en-US" w:eastAsia="ja-JP"/>
-            </w:rPr>
-          </w:pPr>
-          <w:hyperlink w:anchor="_Toc119278054" w:history="1">
-            <w:r>
-              <w:rPr>
-                <w:rStyle w:val="Hyperlink"/>
-                <w:noProof/>
-              </w:rPr>
-              <w:t>Applicatie structureer</w:t>
-            </w:r>
-            <w:r>
-              <w:rPr>
-                <w:noProof/>
-                <w:webHidden/>
-              </w:rPr>
-              <w:tab/>
-            </w:r>
-            <w:r>
-              <w:rPr>
-                <w:noProof/>
-                <w:webHidden/>
-              </w:rPr>
-              <w:fldChar w:fldCharType="begin"/>
-            </w:r>
-            <w:r>
-              <w:rPr>
-                <w:noProof/>
-                <w:webHidden/>
-              </w:rPr>
-              <w:instrText xml:space="preserve"> PAGEREF _Toc119278054 \h </w:instrText>
-            </w:r>
-            <w:r>
-              <w:rPr>
-                <w:noProof/>
-                <w:webHidden/>
-              </w:rPr>
-            </w:r>
-            <w:r>
-              <w:rPr>
-                <w:noProof/>
-                <w:webHidden/>
-              </w:rPr>
-              <w:fldChar w:fldCharType="separate"/>
-            </w:r>
-            <w:r>
-              <w:rPr>
-                <w:noProof/>
-                <w:webHidden/>
-              </w:rPr>
-              <w:t>5</w:t>
-            </w:r>
-            <w:r>
-              <w:rPr>
-                <w:noProof/>
-                <w:webHidden/>
-              </w:rPr>
-              <w:fldChar w:fldCharType="end"/>
-            </w:r>
-          </w:hyperlink>
-        </w:p>
-        <w:p>
-          <w:r>
-            <w:rPr>
-              <w:b/>
-              <w:bCs/>
-            </w:rPr>
-            <w:fldChar w:fldCharType="end"/>
-          </w:r>
-        </w:p>
-      </w:sdtContent>
-    </w:sdt>
-    <w:p>
-      <w:pPr>
-        <w:pStyle w:val="Geenafstand"/>
-      </w:pPr>
-    </w:p>
-    <w:p>
-      <w:r>
-        <w:br w:type="page"/>
-      </w:r>
-    </w:p>
-    <w:p>
-      <w:pPr>
         <w:pStyle w:val="Kop1"/>
       </w:pPr>
       <w:bookmarkStart w:id="2" w:name="_Toc119278051"/>
@@ -1577,83 +1140,119 @@
     <w:p>
       <w:pPr>
         <w:pStyle w:val="Geenafstand"/>
-      </w:pPr>
+        <w:rPr>
+          <w:lang w:val="nl-NL"/>
+        </w:rPr>
+      </w:pPr>
+      <w:r>
+        <w:rPr>
+          <w:lang w:val="nl-NL"/>
+        </w:rPr>
+        <w:t xml:space="preserve">Hier wordt het </w:t>
+      </w:r>
       <w:proofErr w:type="spellStart"/>
       <w:r>
-        <w:t>Hier</w:t>
+        <w:rPr>
+          <w:lang w:val="nl-NL"/>
+        </w:rPr>
+        <w:t>framework</w:t>
       </w:r>
       <w:proofErr w:type="spellEnd"/>
       <w:r>
-        <w:t xml:space="preserve"> </w:t>
-      </w:r>
+        <w:rPr>
+          <w:lang w:val="nl-NL"/>
+        </w:rPr>
+        <w:t xml:space="preserve"> beschreven, hoe deze in de applicatie zit en welke plug-ins er gebruikt worden.</w:t>
+      </w:r>
+    </w:p>
+    <w:p>
+      <w:pPr>
+        <w:pStyle w:val="Geenafstand"/>
+        <w:rPr>
+          <w:lang w:val="nl-NL"/>
+        </w:rPr>
+      </w:pPr>
+    </w:p>
+    <w:p>
+      <w:pPr>
+        <w:pStyle w:val="Kop2"/>
+      </w:pPr>
+      <w:r>
+        <w:t>Uitleg</w:t>
+      </w:r>
+    </w:p>
+    <w:p>
+      <w:pPr>
+        <w:pStyle w:val="Geenafstand"/>
+        <w:rPr>
+          <w:lang w:val="nl-NL"/>
+        </w:rPr>
+      </w:pPr>
+      <w:r>
+        <w:rPr>
+          <w:lang w:val="nl-NL"/>
+        </w:rPr>
+        <w:t>Test</w:t>
+      </w:r>
+    </w:p>
+    <w:p>
+      <w:pPr>
+        <w:pStyle w:val="Geenafstand"/>
+        <w:rPr>
+          <w:lang w:val="nl-NL"/>
+        </w:rPr>
+      </w:pPr>
+    </w:p>
+    <w:p>
+      <w:pPr>
+        <w:pStyle w:val="Kop2"/>
+      </w:pPr>
+      <w:r>
+        <w:t>Verwerking</w:t>
+      </w:r>
+    </w:p>
+    <w:p>
+      <w:pPr>
+        <w:pStyle w:val="Geenafstand"/>
+        <w:rPr>
+          <w:lang w:val="nl-NL"/>
+        </w:rPr>
+      </w:pPr>
       <w:proofErr w:type="spellStart"/>
       <w:r>
-        <w:t>wordt</w:t>
+        <w:rPr>
+          <w:lang w:val="nl-NL"/>
+        </w:rPr>
+        <w:t>Ionic</w:t>
       </w:r>
       <w:proofErr w:type="spellEnd"/>
       <w:r>
-        <w:t xml:space="preserve"> het framework </w:t>
+        <w:rPr>
+          <w:lang w:val="nl-NL"/>
+        </w:rPr>
+        <w:t xml:space="preserve"> wordt gebruikt voor het hybride maken van de applicatie, zodat het ook werkt op Android of IOS. Dit wordt in samenwerking gedaan met </w:t>
       </w:r>
       <w:proofErr w:type="spellStart"/>
       <w:r>
-        <w:t>beschreven</w:t>
+        <w:rPr>
+          <w:lang w:val="nl-NL"/>
+        </w:rPr>
+        <w:t>Angular</w:t>
       </w:r>
       <w:proofErr w:type="spellEnd"/>
       <w:r>
-        <w:t xml:space="preserve">, hoe </w:t>
-      </w:r>
-      <w:proofErr w:type="spellStart"/>
-      <w:r>
-        <w:t>deze</w:t>
-      </w:r>
-      <w:proofErr w:type="spellEnd"/>
-      <w:r>
-        <w:t xml:space="preserve"> in de </w:t>
-      </w:r>
-      <w:proofErr w:type="spellStart"/>
-      <w:r>
-        <w:t>applicatie</w:t>
-      </w:r>
-      <w:proofErr w:type="spellEnd"/>
-      <w:r>
-        <w:t xml:space="preserve"> zit </w:t>
-      </w:r>
-      <w:proofErr w:type="spellStart"/>
-      <w:r>
-        <w:t>en</w:t>
-      </w:r>
-      <w:proofErr w:type="spellEnd"/>
-      <w:r>
-        <w:t xml:space="preserve"> </w:t>
-      </w:r>
-      <w:proofErr w:type="spellStart"/>
-      <w:r>
-        <w:t>welke</w:t>
-      </w:r>
-      <w:proofErr w:type="spellEnd"/>
-      <w:r>
-        <w:t xml:space="preserve"> plug-ins er </w:t>
-      </w:r>
-      <w:proofErr w:type="spellStart"/>
-      <w:r>
-        <w:t>gebruikt</w:t>
-      </w:r>
-      <w:proofErr w:type="spellEnd"/>
-      <w:r>
-        <w:t xml:space="preserve"> </w:t>
-      </w:r>
-      <w:proofErr w:type="spellStart"/>
-      <w:r>
-        <w:t>worden</w:t>
-      </w:r>
-      <w:proofErr w:type="spellEnd"/>
-      <w:r>
-        <w:t>.</w:t>
+        <w:rPr>
+          <w:lang w:val="nl-NL"/>
+        </w:rPr>
+        <w:t xml:space="preserve">. </w:t>
       </w:r>
     </w:p>
     <w:p>
       <w:pPr>
         <w:pStyle w:val="Geenafstand"/>
+        <w:rPr>
+          <w:lang w:val="nl-NL"/>
+        </w:rPr>
       </w:pPr>
     </w:p>
     <w:p>
@@ -1661,85 +1260,6 @@
         <w:pStyle w:val="Kop2"/>
       </w:pPr>
       <w:r>
-        <w:t>Uitleg</w:t>
-      </w:r>
-    </w:p>
-    <w:p>
-      <w:pPr>
-        <w:pStyle w:val="Geenafstand"/>
-      </w:pPr>
-      <w:r>
-        <w:t>Test</w:t>
-      </w:r>
-    </w:p>
-    <w:p>
-      <w:pPr>
-        <w:pStyle w:val="Geenafstand"/>
-      </w:pPr>
-    </w:p>
-    <w:p>
-      <w:pPr>
-        <w:pStyle w:val="Kop2"/>
-      </w:pPr>
-      <w:r>
-        <w:t>Verwerking</w:t>
-      </w:r>
-    </w:p>
-    <w:p>
-      <w:pPr>
-        <w:pStyle w:val="Geenafstand"/>
-        <w:rPr>
-          <w:lang w:val="nl-NL"/>
-        </w:rPr>
-      </w:pPr>
-      <w:proofErr w:type="spellStart"/>
-      <w:r>
-        <w:rPr>
-          <w:lang w:val="nl-NL"/>
-        </w:rPr>
-        <w:t>Ionic</w:t>
-      </w:r>
-      <w:proofErr w:type="spellEnd"/>
-      <w:r>
-        <w:rPr>
-          <w:lang w:val="nl-NL"/>
-        </w:rPr>
-        <w:t xml:space="preserve"> wordt gebruikt voor het hybride maken van de applicatie, zodat het ook werkt op Android of IOS. Dit wordt in samenwerking gedaan met </w:t>
-      </w:r>
-      <w:proofErr w:type="spellStart"/>
-      <w:r>
-        <w:rPr>
-          <w:lang w:val="nl-NL"/>
-        </w:rPr>
-        <w:t>Angular</w:t>
-      </w:r>
-      <w:proofErr w:type="spellEnd"/>
-      <w:r>
-        <w:rPr>
-          <w:lang w:val="nl-NL"/>
-        </w:rPr>
-        <w:t xml:space="preserve">. </w:t>
-      </w:r>
-    </w:p>
-    <w:p>
-      <w:pPr>
-        <w:pStyle w:val="Geenafstand"/>
-        <w:rPr>
-          <w:lang w:val="nl-NL"/>
-        </w:rPr>
-      </w:pPr>
-    </w:p>
-    <w:p>
-      <w:pPr>
-        <w:pStyle w:val="Kop2"/>
-        <w:rPr>
-          <w:lang w:val="en-US"/>
-        </w:rPr>
-      </w:pPr>
-      <w:r>
-        <w:rPr>
-          <w:lang w:val="en-US"/>
-        </w:rPr>
         <w:t>Plug-ins</w:t>
       </w:r>
     </w:p>

</xml_diff>